<commit_message>
thesis work and test format minor change
</commit_message>
<xml_diff>
--- a/Documentation/Formats/Formato pruebas.docx
+++ b/Documentation/Formats/Formato pruebas.docx
@@ -459,6 +459,9 @@
                     <w:t xml:space="preserve">Resultado: </w:t>
                   </w:r>
                   <w:r>
+                    <w:rPr>
+                      <w:noProof/>
+                    </w:rPr>
                     <w:drawing>
                       <wp:inline distT="0" distB="0" distL="0" distR="0" wp14:anchorId="24122BA1" wp14:editId="68207CB4">
                         <wp:extent cx="137160" cy="137160"/>
@@ -653,6 +656,9 @@
                     <w:t xml:space="preserve">Resultado: </w:t>
                   </w:r>
                   <w:r>
+                    <w:rPr>
+                      <w:noProof/>
+                    </w:rPr>
                     <w:drawing>
                       <wp:inline distT="0" distB="0" distL="0" distR="0" wp14:anchorId="074925AD" wp14:editId="1C371D88">
                         <wp:extent cx="137160" cy="137160"/>
@@ -1067,7 +1073,14 @@
           <w:rFonts w:ascii="Calibri" w:eastAsia="Calibri" w:hAnsi="Calibri" w:cs="Calibri"/>
           <w:b/>
         </w:rPr>
-        <w:t>Aprobación del Caso de Uso</w:t>
+        <w:t>Aprobación de</w:t>
+      </w:r>
+      <w:r>
+        <w:rPr>
+          <w:rFonts w:ascii="Calibri" w:eastAsia="Calibri" w:hAnsi="Calibri" w:cs="Calibri"/>
+          <w:b/>
+        </w:rPr>
+        <w:t xml:space="preserve"> pruebas</w:t>
       </w:r>
     </w:p>
     <w:tbl>
@@ -1114,7 +1127,7 @@
             </w:pPr>
             <w:r>
               <w:pict w14:anchorId="73D69F46">
-                <v:rect id="_x0000_i1031" style="width:242.4pt;height:1.6pt" o:hrpct="518" o:hralign="center" o:hrstd="t" o:hr="t" fillcolor="#a0a0a0" stroked="f"/>
+                <v:rect id="_x0000_i1025" style="width:242.4pt;height:1.6pt" o:hrpct="518" o:hralign="center" o:hrstd="t" o:hr="t" fillcolor="#a0a0a0" stroked="f"/>
               </w:pict>
             </w:r>
           </w:p>

</xml_diff>